<commit_message>
small changes in methodology
</commit_message>
<xml_diff>
--- a/Semester-1-report.docx
+++ b/Semester-1-report.docx
@@ -7,12 +7,14 @@
         <w:jc w:val="both"/>
         <w:rPr>
           <w:rStyle w:val="fontstyle01"/>
+          <w:rFonts w:ascii="Times New Roman" w:hAnsi="Times New Roman" w:cs="Times New Roman"/>
           <w:lang w:val="en-US"/>
         </w:rPr>
       </w:pPr>
       <w:r>
         <w:rPr>
           <w:rStyle w:val="fontstyle01"/>
+          <w:rFonts w:ascii="Times New Roman" w:hAnsi="Times New Roman" w:cs="Times New Roman"/>
           <w:lang w:val="en-US"/>
         </w:rPr>
         <w:t>Methodology</w:t>
@@ -22,149 +24,454 @@
       <w:pPr>
         <w:jc w:val="both"/>
         <w:rPr>
-          <w:rStyle w:val="fontstyle01"/>
-          <w:b w:val="0"/>
+          <w:rFonts w:ascii="Times New Roman" w:hAnsi="Times New Roman" w:cs="Times New Roman"/>
+          <w:sz w:val="24"/>
+          <w:szCs w:val="24"/>
+          <w:lang w:val="en-US"/>
         </w:rPr>
       </w:pPr>
       <w:r>
         <w:rPr>
           <w:rStyle w:val="fontstyle01"/>
-          <w:b w:val="0"/>
-        </w:rPr>
-        <w:t>Before using the FPGA board and a connected camera, conventional cameras</w:t>
-      </w:r>
-      <w:r>
-        <w:rPr>
-          <w:rFonts w:ascii="TimesNewRomanPSMT" w:hAnsi="TimesNewRomanPSMT"/>
+          <w:rFonts w:ascii="Times New Roman" w:hAnsi="Times New Roman" w:cs="Times New Roman"/>
+          <w:b w:val="0"/>
+        </w:rPr>
+        <w:t>Before using the FPGA board and a connected camera,</w:t>
+      </w:r>
+      <w:r>
+        <w:rPr>
+          <w:rStyle w:val="fontstyle01"/>
+          <w:rFonts w:ascii="Times New Roman" w:hAnsi="Times New Roman" w:cs="Times New Roman"/>
+          <w:b w:val="0"/>
+        </w:rPr>
+        <w:t xml:space="preserve"> camera</w:t>
+      </w:r>
+      <w:r>
+        <w:rPr>
+          <w:rStyle w:val="fontstyle01"/>
+          <w:rFonts w:ascii="Times New Roman" w:hAnsi="Times New Roman" w:cs="Times New Roman"/>
+          <w:b w:val="0"/>
+        </w:rPr>
+        <w:t xml:space="preserve"> equipped with</w:t>
+      </w:r>
+      <w:r>
+        <w:rPr>
+          <w:rStyle w:val="fontstyle01"/>
+          <w:rFonts w:ascii="Times New Roman" w:hAnsi="Times New Roman" w:cs="Times New Roman"/>
+          <w:b w:val="0"/>
+        </w:rPr>
+        <w:t xml:space="preserve"> sensor OV5640</w:t>
+      </w:r>
+      <w:r>
+        <w:rPr>
+          <w:rFonts w:ascii="Times New Roman" w:hAnsi="Times New Roman" w:cs="Times New Roman"/>
           <w:b/>
           <w:color w:val="000000"/>
+          <w:sz w:val="24"/>
+          <w:szCs w:val="24"/>
         </w:rPr>
         <w:br/>
       </w:r>
       <w:r>
         <w:rPr>
           <w:rStyle w:val="fontstyle01"/>
-          <w:b w:val="0"/>
-        </w:rPr>
-        <w:t>were used for the purpose of environmental profiling. For this objective, various</w:t>
-      </w:r>
-      <w:r>
-        <w:rPr>
-          <w:rFonts w:ascii="TimesNewRomanPSMT" w:hAnsi="TimesNewRomanPSMT"/>
+          <w:rFonts w:ascii="Times New Roman" w:hAnsi="Times New Roman" w:cs="Times New Roman"/>
+          <w:b w:val="0"/>
+        </w:rPr>
+        <w:t>was to</w:t>
+      </w:r>
+      <w:r>
+        <w:rPr>
+          <w:rStyle w:val="fontstyle01"/>
+          <w:rFonts w:ascii="Times New Roman" w:hAnsi="Times New Roman" w:cs="Times New Roman"/>
+          <w:b w:val="0"/>
+        </w:rPr>
+        <w:t xml:space="preserve"> be </w:t>
+      </w:r>
+      <w:r>
+        <w:rPr>
+          <w:rStyle w:val="fontstyle01"/>
+          <w:rFonts w:ascii="Times New Roman" w:hAnsi="Times New Roman" w:cs="Times New Roman"/>
+          <w:b w:val="0"/>
+        </w:rPr>
+        <w:t>used for the purpose of environmental profiling</w:t>
+      </w:r>
+      <w:r>
+        <w:rPr>
+          <w:rStyle w:val="fontstyle01"/>
+          <w:rFonts w:ascii="Times New Roman" w:hAnsi="Times New Roman" w:cs="Times New Roman"/>
+          <w:b w:val="0"/>
+        </w:rPr>
+        <w:t xml:space="preserve"> which wasn’t available</w:t>
+      </w:r>
+      <w:r>
+        <w:rPr>
+          <w:rStyle w:val="fontstyle01"/>
+          <w:rFonts w:ascii="Times New Roman" w:hAnsi="Times New Roman" w:cs="Times New Roman"/>
+          <w:b w:val="0"/>
+        </w:rPr>
+        <w:t xml:space="preserve">, so after searching various resources, </w:t>
+      </w:r>
+      <w:r>
+        <w:rPr>
+          <w:rStyle w:val="fontstyle01"/>
+          <w:rFonts w:ascii="Times New Roman" w:hAnsi="Times New Roman" w:cs="Times New Roman"/>
+          <w:b w:val="0"/>
+        </w:rPr>
+        <w:t xml:space="preserve">we found out that that the image sensor in </w:t>
+      </w:r>
+      <w:proofErr w:type="spellStart"/>
+      <w:r>
+        <w:rPr>
+          <w:rStyle w:val="fontstyle01"/>
+          <w:rFonts w:ascii="Times New Roman" w:hAnsi="Times New Roman" w:cs="Times New Roman"/>
+          <w:b w:val="0"/>
+        </w:rPr>
+        <w:t>Picamera</w:t>
+      </w:r>
+      <w:proofErr w:type="spellEnd"/>
+      <w:r>
+        <w:rPr>
+          <w:rStyle w:val="fontstyle01"/>
+          <w:rFonts w:ascii="Times New Roman" w:hAnsi="Times New Roman" w:cs="Times New Roman"/>
+          <w:b w:val="0"/>
+        </w:rPr>
+        <w:t xml:space="preserve"> i.e. OV5647</w:t>
+      </w:r>
+      <w:r>
+        <w:rPr>
+          <w:rStyle w:val="fontstyle01"/>
+          <w:rFonts w:ascii="Times New Roman" w:hAnsi="Times New Roman" w:cs="Times New Roman"/>
+          <w:b w:val="0"/>
+        </w:rPr>
+        <w:t xml:space="preserve"> was similar in many aspects. </w:t>
+      </w:r>
+      <w:r>
+        <w:rPr>
+          <w:rFonts w:ascii="Times New Roman" w:hAnsi="Times New Roman" w:cs="Times New Roman"/>
+          <w:sz w:val="24"/>
+          <w:szCs w:val="24"/>
+          <w:lang w:val="en-US"/>
+        </w:rPr>
+        <w:t>So, for proof of concept, we st</w:t>
+      </w:r>
+      <w:r>
+        <w:rPr>
+          <w:rFonts w:ascii="Times New Roman" w:hAnsi="Times New Roman" w:cs="Times New Roman"/>
+          <w:sz w:val="24"/>
+          <w:szCs w:val="24"/>
+          <w:lang w:val="en-US"/>
+        </w:rPr>
+        <w:t xml:space="preserve">arted with available resources in order to fulfill our </w:t>
+      </w:r>
+      <w:r>
+        <w:rPr>
+          <w:rStyle w:val="fontstyle01"/>
+          <w:rFonts w:ascii="Times New Roman" w:hAnsi="Times New Roman" w:cs="Times New Roman"/>
+          <w:b w:val="0"/>
+        </w:rPr>
+        <w:t>objective</w:t>
+      </w:r>
+      <w:r>
+        <w:rPr>
+          <w:rStyle w:val="fontstyle01"/>
+          <w:rFonts w:ascii="Times New Roman" w:hAnsi="Times New Roman" w:cs="Times New Roman"/>
+          <w:b w:val="0"/>
+        </w:rPr>
+        <w:t>, u</w:t>
+      </w:r>
+      <w:r>
+        <w:rPr>
+          <w:rStyle w:val="fontstyle01"/>
+          <w:rFonts w:ascii="Times New Roman" w:hAnsi="Times New Roman" w:cs="Times New Roman"/>
+          <w:b w:val="0"/>
+        </w:rPr>
+        <w:t xml:space="preserve">sing this camera sensor integrated with </w:t>
+      </w:r>
+      <w:r>
+        <w:rPr>
+          <w:rStyle w:val="fontstyle01"/>
+          <w:rFonts w:ascii="Times New Roman" w:hAnsi="Times New Roman" w:cs="Times New Roman"/>
+          <w:b w:val="0"/>
+        </w:rPr>
+        <w:t>raspberry Pi board</w:t>
+      </w:r>
+      <w:r>
+        <w:rPr>
+          <w:rStyle w:val="fontstyle01"/>
+          <w:rFonts w:ascii="Times New Roman" w:hAnsi="Times New Roman" w:cs="Times New Roman"/>
+          <w:b w:val="0"/>
+        </w:rPr>
+        <w:t xml:space="preserve"> we tried to access, read and modify the internal registers states by varying the sensor parameters</w:t>
+      </w:r>
+      <w:r>
+        <w:rPr>
+          <w:rStyle w:val="fontstyle01"/>
+          <w:rFonts w:ascii="Times New Roman" w:hAnsi="Times New Roman" w:cs="Times New Roman"/>
+          <w:b w:val="0"/>
+        </w:rPr>
+        <w:t xml:space="preserve"> of the sensor</w:t>
+      </w:r>
+      <w:r>
+        <w:rPr>
+          <w:rStyle w:val="fontstyle01"/>
+          <w:rFonts w:ascii="Times New Roman" w:hAnsi="Times New Roman" w:cs="Times New Roman"/>
+          <w:b w:val="0"/>
+        </w:rPr>
+        <w:t>,</w:t>
+      </w:r>
+      <w:r>
+        <w:rPr>
+          <w:rStyle w:val="fontstyle01"/>
+          <w:rFonts w:ascii="Times New Roman" w:hAnsi="Times New Roman" w:cs="Times New Roman"/>
+          <w:b w:val="0"/>
+        </w:rPr>
+        <w:t xml:space="preserve"> by exploring different possibilities using protocols like UART and I2C, but due to OS </w:t>
+      </w:r>
+      <w:r>
+        <w:rPr>
+          <w:rStyle w:val="fontstyle01"/>
+          <w:rFonts w:ascii="Times New Roman" w:hAnsi="Times New Roman" w:cs="Times New Roman"/>
+          <w:b w:val="0"/>
+        </w:rPr>
+        <w:t xml:space="preserve">and library </w:t>
+      </w:r>
+      <w:r>
+        <w:rPr>
+          <w:rStyle w:val="fontstyle01"/>
+          <w:rFonts w:ascii="Times New Roman" w:hAnsi="Times New Roman" w:cs="Times New Roman"/>
+          <w:b w:val="0"/>
+        </w:rPr>
+        <w:t>specific</w:t>
+      </w:r>
+      <w:r>
+        <w:rPr>
+          <w:rStyle w:val="fontstyle01"/>
+          <w:rFonts w:ascii="Times New Roman" w:hAnsi="Times New Roman" w:cs="Times New Roman"/>
+          <w:b w:val="0"/>
+        </w:rPr>
+        <w:t xml:space="preserve"> restrictions register level information of the image sensor could not be made accessible. After thorough analysis and research</w:t>
+      </w:r>
+      <w:r>
+        <w:rPr>
+          <w:rStyle w:val="fontstyle01"/>
+          <w:rFonts w:ascii="Times New Roman" w:hAnsi="Times New Roman" w:cs="Times New Roman"/>
+          <w:b w:val="0"/>
+        </w:rPr>
+        <w:t>,</w:t>
+      </w:r>
+      <w:r>
+        <w:rPr>
+          <w:rStyle w:val="fontstyle01"/>
+          <w:rFonts w:ascii="Times New Roman" w:hAnsi="Times New Roman" w:cs="Times New Roman"/>
+          <w:b w:val="0"/>
+        </w:rPr>
+        <w:t xml:space="preserve"> we found out that camera sensor parameters can be modified using command line interface</w:t>
+      </w:r>
+      <w:r>
+        <w:rPr>
+          <w:rStyle w:val="fontstyle01"/>
+          <w:rFonts w:ascii="Times New Roman" w:hAnsi="Times New Roman" w:cs="Times New Roman"/>
+          <w:b w:val="0"/>
+        </w:rPr>
+        <w:t xml:space="preserve">, </w:t>
+      </w:r>
+      <w:r>
+        <w:rPr>
+          <w:rStyle w:val="fontstyle01"/>
+          <w:rFonts w:ascii="Times New Roman" w:hAnsi="Times New Roman" w:cs="Times New Roman"/>
+          <w:b w:val="0"/>
+        </w:rPr>
+        <w:t xml:space="preserve">and that </w:t>
+      </w:r>
+      <w:r>
+        <w:rPr>
+          <w:rStyle w:val="fontstyle01"/>
+          <w:rFonts w:ascii="Times New Roman" w:hAnsi="Times New Roman" w:cs="Times New Roman"/>
+          <w:b w:val="0"/>
+        </w:rPr>
+        <w:t>the parameter values ranged between 0 to 100 where 0 represented minimum and 100 maximum value</w:t>
+      </w:r>
+      <w:r>
+        <w:rPr>
+          <w:rStyle w:val="fontstyle01"/>
+          <w:rFonts w:ascii="Times New Roman" w:hAnsi="Times New Roman" w:cs="Times New Roman"/>
+          <w:b w:val="0"/>
+        </w:rPr>
+        <w:t xml:space="preserve"> </w:t>
+      </w:r>
+      <w:r>
+        <w:rPr>
+          <w:rStyle w:val="fontstyle01"/>
+          <w:rFonts w:ascii="Times New Roman" w:hAnsi="Times New Roman" w:cs="Times New Roman"/>
+          <w:b w:val="0"/>
+        </w:rPr>
+        <w:t xml:space="preserve">which gave us proof of concept that sensor state is modifiable and is not fixed like traditional and conventional cameras. By using this approach </w:t>
+      </w:r>
+      <w:r>
+        <w:rPr>
+          <w:rStyle w:val="fontstyle01"/>
+          <w:rFonts w:ascii="Times New Roman" w:hAnsi="Times New Roman" w:cs="Times New Roman"/>
+          <w:b w:val="0"/>
+        </w:rPr>
+        <w:t>various</w:t>
+      </w:r>
+      <w:r>
+        <w:rPr>
+          <w:rStyle w:val="fontstyle01"/>
+          <w:rFonts w:ascii="Times New Roman" w:hAnsi="Times New Roman" w:cs="Times New Roman"/>
+          <w:b w:val="0"/>
+        </w:rPr>
+        <w:t xml:space="preserve"> </w:t>
+      </w:r>
+      <w:r>
+        <w:rPr>
+          <w:rStyle w:val="fontstyle01"/>
+          <w:rFonts w:ascii="Times New Roman" w:hAnsi="Times New Roman" w:cs="Times New Roman"/>
+          <w:b w:val="0"/>
+        </w:rPr>
+        <w:t>environments were chosen. With one particular location, the camera was placed in a</w:t>
+      </w:r>
+      <w:r>
+        <w:rPr>
+          <w:rFonts w:ascii="Times New Roman" w:hAnsi="Times New Roman" w:cs="Times New Roman"/>
           <w:b/>
           <w:color w:val="000000"/>
-        </w:rPr>
-        <w:br/>
-      </w:r>
-      <w:r>
-        <w:rPr>
-          <w:rStyle w:val="fontstyle01"/>
-          <w:b w:val="0"/>
-        </w:rPr>
-        <w:t>environments were chosen. With one particular location, the camera was placed in a</w:t>
-      </w:r>
-      <w:r>
-        <w:rPr>
-          <w:rFonts w:ascii="TimesNewRomanPSMT" w:hAnsi="TimesNewRomanPSMT"/>
+          <w:sz w:val="24"/>
+          <w:szCs w:val="24"/>
+        </w:rPr>
+        <w:t xml:space="preserve"> </w:t>
+      </w:r>
+      <w:r>
+        <w:rPr>
+          <w:rStyle w:val="fontstyle01"/>
+          <w:rFonts w:ascii="Times New Roman" w:hAnsi="Times New Roman" w:cs="Times New Roman"/>
+          <w:b w:val="0"/>
+        </w:rPr>
+        <w:t xml:space="preserve">fixed position and was made to </w:t>
+      </w:r>
+      <w:r>
+        <w:rPr>
+          <w:rStyle w:val="fontstyle01"/>
+          <w:rFonts w:ascii="Times New Roman" w:hAnsi="Times New Roman" w:cs="Times New Roman"/>
+          <w:b w:val="0"/>
+        </w:rPr>
+        <w:t xml:space="preserve">generate live stream and </w:t>
+      </w:r>
+      <w:r>
+        <w:rPr>
+          <w:rStyle w:val="fontstyle01"/>
+          <w:rFonts w:ascii="Times New Roman" w:hAnsi="Times New Roman" w:cs="Times New Roman"/>
+          <w:b w:val="0"/>
+        </w:rPr>
+        <w:t>capture the ima</w:t>
+      </w:r>
+      <w:r>
+        <w:rPr>
+          <w:rStyle w:val="fontstyle01"/>
+          <w:rFonts w:ascii="Times New Roman" w:hAnsi="Times New Roman" w:cs="Times New Roman"/>
+          <w:b w:val="0"/>
+        </w:rPr>
+        <w:t xml:space="preserve">ges at regular intervals. These </w:t>
+      </w:r>
+      <w:r>
+        <w:rPr>
+          <w:rStyle w:val="fontstyle01"/>
+          <w:rFonts w:ascii="Times New Roman" w:hAnsi="Times New Roman" w:cs="Times New Roman"/>
+          <w:b w:val="0"/>
+        </w:rPr>
+        <w:t>images</w:t>
+      </w:r>
+      <w:r>
+        <w:rPr>
+          <w:rFonts w:ascii="Times New Roman" w:hAnsi="Times New Roman" w:cs="Times New Roman"/>
           <w:b/>
           <w:color w:val="000000"/>
-        </w:rPr>
-        <w:br/>
-      </w:r>
-      <w:r>
-        <w:rPr>
-          <w:rStyle w:val="fontstyle01"/>
-          <w:b w:val="0"/>
-        </w:rPr>
-        <w:t>fixed position and was made to capture the images at regular intervals. These images</w:t>
-      </w:r>
-      <w:r>
-        <w:rPr>
-          <w:rFonts w:ascii="TimesNewRomanPSMT" w:hAnsi="TimesNewRomanPSMT"/>
+          <w:sz w:val="24"/>
+          <w:szCs w:val="24"/>
+        </w:rPr>
+        <w:t xml:space="preserve"> </w:t>
+      </w:r>
+      <w:r>
+        <w:rPr>
+          <w:rStyle w:val="fontstyle01"/>
+          <w:rFonts w:ascii="Times New Roman" w:hAnsi="Times New Roman" w:cs="Times New Roman"/>
+          <w:b w:val="0"/>
+        </w:rPr>
+        <w:t>were then analys</w:t>
+      </w:r>
+      <w:r>
+        <w:rPr>
+          <w:rStyle w:val="fontstyle01"/>
+          <w:rFonts w:ascii="Times New Roman" w:hAnsi="Times New Roman" w:cs="Times New Roman"/>
+          <w:b w:val="0"/>
+        </w:rPr>
+        <w:t>ed in MATLAB and their certain parameters were calculated. These</w:t>
+      </w:r>
+      <w:r>
+        <w:rPr>
+          <w:rStyle w:val="fontstyle01"/>
+          <w:rFonts w:ascii="Times New Roman" w:hAnsi="Times New Roman" w:cs="Times New Roman"/>
+          <w:b w:val="0"/>
+        </w:rPr>
+        <w:t xml:space="preserve"> </w:t>
+      </w:r>
+      <w:r>
+        <w:rPr>
+          <w:rStyle w:val="fontstyle01"/>
+          <w:rFonts w:ascii="Times New Roman" w:hAnsi="Times New Roman" w:cs="Times New Roman"/>
+          <w:b w:val="0"/>
+        </w:rPr>
+        <w:t>image parameters comprised of brightness, hue, saturation, sharpness, and luminance.</w:t>
+      </w:r>
+      <w:r>
+        <w:rPr>
+          <w:rFonts w:ascii="Times New Roman" w:hAnsi="Times New Roman" w:cs="Times New Roman"/>
           <w:b/>
           <w:color w:val="000000"/>
-        </w:rPr>
-        <w:br/>
-      </w:r>
-      <w:r>
-        <w:rPr>
-          <w:rStyle w:val="fontstyle01"/>
-          <w:b w:val="0"/>
-        </w:rPr>
-        <w:t>were then</w:t>
-      </w:r>
-      <w:bookmarkStart w:id="0" w:name="_GoBack"/>
-      <w:bookmarkEnd w:id="0"/>
-      <w:r>
-        <w:rPr>
-          <w:rStyle w:val="fontstyle01"/>
-          <w:b w:val="0"/>
-        </w:rPr>
-        <w:t xml:space="preserve"> analys</w:t>
-      </w:r>
-      <w:r>
-        <w:rPr>
-          <w:rStyle w:val="fontstyle01"/>
-          <w:b w:val="0"/>
-        </w:rPr>
-        <w:t>ed in MATLAB and their certain parameters were calculated. These</w:t>
-      </w:r>
-      <w:r>
-        <w:rPr>
-          <w:rFonts w:ascii="TimesNewRomanPSMT" w:hAnsi="TimesNewRomanPSMT"/>
+          <w:sz w:val="24"/>
+          <w:szCs w:val="24"/>
+        </w:rPr>
+        <w:t xml:space="preserve"> </w:t>
+      </w:r>
+      <w:r>
+        <w:rPr>
+          <w:rStyle w:val="fontstyle01"/>
+          <w:rFonts w:ascii="Times New Roman" w:hAnsi="Times New Roman" w:cs="Times New Roman"/>
+          <w:b w:val="0"/>
+        </w:rPr>
+        <w:t>Studying these parameters and their change that result in images of varying degree of</w:t>
+      </w:r>
+      <w:r>
+        <w:rPr>
+          <w:rFonts w:ascii="Times New Roman" w:hAnsi="Times New Roman" w:cs="Times New Roman"/>
           <w:b/>
           <w:color w:val="000000"/>
-        </w:rPr>
-        <w:br/>
-      </w:r>
-      <w:r>
-        <w:rPr>
-          <w:rStyle w:val="fontstyle01"/>
-          <w:b w:val="0"/>
-        </w:rPr>
-        <w:t>image parameters comprised of brightness, hue, saturation, sharpness, and luminance.</w:t>
-      </w:r>
-      <w:r>
-        <w:rPr>
-          <w:rFonts w:ascii="TimesNewRomanPSMT" w:hAnsi="TimesNewRomanPSMT"/>
-          <w:b/>
-          <w:color w:val="000000"/>
-        </w:rPr>
-        <w:br/>
-      </w:r>
-      <w:r>
-        <w:rPr>
-          <w:rStyle w:val="fontstyle01"/>
-          <w:b w:val="0"/>
-        </w:rPr>
-        <w:t>Studying these parameters and their change that result in images of varying degree of</w:t>
-      </w:r>
-      <w:r>
-        <w:rPr>
-          <w:rFonts w:ascii="TimesNewRomanPSMT" w:hAnsi="TimesNewRomanPSMT"/>
-          <w:b/>
-          <w:color w:val="000000"/>
-        </w:rPr>
-        <w:br/>
-      </w:r>
-      <w:r>
-        <w:rPr>
-          <w:rStyle w:val="fontstyle01"/>
+          <w:sz w:val="24"/>
+          <w:szCs w:val="24"/>
+        </w:rPr>
+        <w:t xml:space="preserve"> </w:t>
+      </w:r>
+      <w:r>
+        <w:rPr>
+          <w:rStyle w:val="fontstyle01"/>
+          <w:rFonts w:ascii="Times New Roman" w:hAnsi="Times New Roman" w:cs="Times New Roman"/>
           <w:b w:val="0"/>
         </w:rPr>
         <w:t>quality helped determine the most relevant ones which can be later manipulated in</w:t>
       </w:r>
       <w:r>
         <w:rPr>
-          <w:rFonts w:ascii="TimesNewRomanPSMT" w:hAnsi="TimesNewRomanPSMT"/>
-          <w:b/>
-          <w:color w:val="000000"/>
-        </w:rPr>
-        <w:br/>
-      </w:r>
-      <w:r>
-        <w:rPr>
-          <w:rStyle w:val="fontstyle01"/>
+          <w:rStyle w:val="fontstyle01"/>
+          <w:rFonts w:ascii="Times New Roman" w:hAnsi="Times New Roman" w:cs="Times New Roman"/>
+          <w:b w:val="0"/>
+        </w:rPr>
+        <w:t xml:space="preserve"> </w:t>
+      </w:r>
+      <w:r>
+        <w:rPr>
+          <w:rStyle w:val="fontstyle01"/>
+          <w:rFonts w:ascii="Times New Roman" w:hAnsi="Times New Roman" w:cs="Times New Roman"/>
           <w:b w:val="0"/>
         </w:rPr>
         <w:t>pre</w:t>
@@ -172,6 +479,7 @@
       <w:r>
         <w:rPr>
           <w:rStyle w:val="fontstyle01"/>
+          <w:rFonts w:ascii="Times New Roman" w:hAnsi="Times New Roman" w:cs="Times New Roman"/>
           <w:b w:val="0"/>
         </w:rPr>
         <w:t>-</w:t>
@@ -179,6 +487,7 @@
       <w:r>
         <w:rPr>
           <w:rStyle w:val="fontstyle01"/>
+          <w:rFonts w:ascii="Times New Roman" w:hAnsi="Times New Roman" w:cs="Times New Roman"/>
           <w:b w:val="0"/>
         </w:rPr>
         <w:t>processing of the video stream captured by the image sensor used later.</w:t>
@@ -188,71 +497,14 @@
       <w:pPr>
         <w:jc w:val="both"/>
         <w:rPr>
+          <w:rFonts w:ascii="Times New Roman" w:hAnsi="Times New Roman" w:cs="Times New Roman"/>
+          <w:sz w:val="24"/>
+          <w:szCs w:val="24"/>
           <w:lang w:val="en-US"/>
         </w:rPr>
       </w:pPr>
-      <w:r>
-        <w:rPr>
-          <w:lang w:val="en-US"/>
-        </w:rPr>
-        <w:t>For camera analysis we need Image Sensor OV5640, which was not available.</w:t>
-      </w:r>
-    </w:p>
-    <w:p>
-      <w:pPr>
-        <w:jc w:val="both"/>
-        <w:rPr>
-          <w:lang w:val="en-US"/>
-        </w:rPr>
-      </w:pPr>
-      <w:r>
-        <w:rPr>
-          <w:lang w:val="en-US"/>
-        </w:rPr>
-        <w:t xml:space="preserve">We searched different options and found that the image sensor in </w:t>
-      </w:r>
-      <w:proofErr w:type="spellStart"/>
-      <w:r>
-        <w:rPr>
-          <w:lang w:val="en-US"/>
-        </w:rPr>
-        <w:t>PiCamera</w:t>
-      </w:r>
-      <w:proofErr w:type="spellEnd"/>
-      <w:r>
-        <w:rPr>
-          <w:lang w:val="en-US"/>
-        </w:rPr>
-        <w:t xml:space="preserve"> i.e. OV5647, is similar to OV5640 in many aspects.</w:t>
-      </w:r>
-    </w:p>
-    <w:p>
-      <w:pPr>
-        <w:jc w:val="both"/>
-        <w:rPr>
-          <w:lang w:val="en-US"/>
-        </w:rPr>
-      </w:pPr>
-      <w:r>
-        <w:rPr>
-          <w:lang w:val="en-US"/>
-        </w:rPr>
-        <w:t xml:space="preserve">So, for proof of concept, we started with available resources. </w:t>
-      </w:r>
-    </w:p>
-    <w:p>
-      <w:pPr>
-        <w:jc w:val="both"/>
-        <w:rPr>
-          <w:lang w:val="en-US"/>
-        </w:rPr>
-      </w:pPr>
-      <w:r>
-        <w:rPr>
-          <w:lang w:val="en-US"/>
-        </w:rPr>
-        <w:t>But our ultimate target is OV5640, which we will hopefully get.</w:t>
-      </w:r>
+      <w:bookmarkStart w:id="0" w:name="_GoBack"/>
+      <w:bookmarkEnd w:id="0"/>
     </w:p>
     <w:sectPr>
       <w:pgSz w:w="11906" w:h="16838"/>
@@ -976,4 +1228,16 @@
     </a:ext>
   </a:extLst>
 </a:theme>
+</file>
+
+<file path=customXml/item1.xml><?xml version="1.0" encoding="utf-8"?>
+<b:Sources xmlns:b="http://schemas.openxmlformats.org/officeDocument/2006/bibliography" xmlns="http://schemas.openxmlformats.org/officeDocument/2006/bibliography" SelectedStyle="\APASixthEditionOfficeOnline.xsl" StyleName="APA" Version="6"/>
+</file>
+
+<file path=customXml/itemProps1.xml><?xml version="1.0" encoding="utf-8"?>
+<ds:datastoreItem xmlns:ds="http://schemas.openxmlformats.org/officeDocument/2006/customXml" ds:itemID="{2A87EB90-11D2-4EA2-A998-F3EFEE07688C}">
+  <ds:schemaRefs>
+    <ds:schemaRef ds:uri="http://schemas.openxmlformats.org/officeDocument/2006/bibliography"/>
+  </ds:schemaRefs>
+</ds:datastoreItem>
 </file>
</xml_diff>